<commit_message>
worked on part 1
</commit_message>
<xml_diff>
--- a/Comply with IP, ethicsw and privacy policies/Assessment 1 v4.11 Code of Ethics By Richard Pountney.docx
+++ b/Comply with IP, ethicsw and privacy policies/Assessment 1 v4.11 Code of Ethics By Richard Pountney.docx
@@ -701,31 +701,7 @@
                 <w:sz w:val="20"/>
                 <w:szCs w:val="20"/>
               </w:rPr>
-              <w:t>(</w:t>
-            </w:r>
-            <w:proofErr w:type="gramStart"/>
-            <w:r>
-              <w:rPr>
-                <w:rFonts w:ascii="Tahoma" w:hAnsi="Tahoma" w:cs="Tahoma"/>
-                <w:i/>
-                <w:iCs/>
-                <w:color w:val="FFFFFF" w:themeColor="background1"/>
-                <w:sz w:val="20"/>
-                <w:szCs w:val="20"/>
-              </w:rPr>
-              <w:t>as</w:t>
-            </w:r>
-            <w:proofErr w:type="gramEnd"/>
-            <w:r>
-              <w:rPr>
-                <w:rFonts w:ascii="Tahoma" w:hAnsi="Tahoma" w:cs="Tahoma"/>
-                <w:i/>
-                <w:iCs/>
-                <w:color w:val="FFFFFF" w:themeColor="background1"/>
-                <w:sz w:val="20"/>
-                <w:szCs w:val="20"/>
-              </w:rPr>
-              <w:t xml:space="preserve"> per DAP)</w:t>
+              <w:t>(as per DAP)</w:t>
             </w:r>
           </w:p>
         </w:tc>
@@ -2741,7 +2717,6 @@
                 <w:szCs w:val="20"/>
               </w:rPr>
             </w:pPr>
-            <w:proofErr w:type="gramStart"/>
             <w:r>
               <w:rPr>
                 <w:rFonts w:ascii="Tahoma" w:hAnsi="Tahoma" w:cs="Tahoma"/>
@@ -2751,19 +2726,7 @@
                 <w:sz w:val="20"/>
                 <w:szCs w:val="20"/>
               </w:rPr>
-              <w:t>Purpose  of</w:t>
-            </w:r>
-            <w:proofErr w:type="gramEnd"/>
-            <w:r>
-              <w:rPr>
-                <w:rFonts w:ascii="Tahoma" w:hAnsi="Tahoma" w:cs="Tahoma"/>
-                <w:b/>
-                <w:bCs/>
-                <w:color w:val="FFFFFF" w:themeColor="background1"/>
-                <w:sz w:val="20"/>
-                <w:szCs w:val="20"/>
-              </w:rPr>
-              <w:t xml:space="preserve"> Assessment</w:t>
+              <w:t>Purpose  of Assessment</w:t>
             </w:r>
           </w:p>
           <w:p>
@@ -3122,7 +3085,6 @@
                 <w:szCs w:val="20"/>
               </w:rPr>
             </w:pPr>
-            <w:proofErr w:type="gramStart"/>
             <w:r>
               <w:rPr>
                 <w:rFonts w:ascii="Tahoma" w:hAnsi="Tahoma" w:cs="Tahoma"/>
@@ -3130,17 +3092,7 @@
                 <w:sz w:val="20"/>
                 <w:szCs w:val="20"/>
               </w:rPr>
-              <w:t>In the course of</w:t>
-            </w:r>
-            <w:proofErr w:type="gramEnd"/>
-            <w:r>
-              <w:rPr>
-                <w:rFonts w:ascii="Tahoma" w:hAnsi="Tahoma" w:cs="Tahoma"/>
-                <w:color w:val="000000" w:themeColor="text1"/>
-                <w:sz w:val="20"/>
-                <w:szCs w:val="20"/>
-              </w:rPr>
-              <w:t xml:space="preserve"> the above, the candidate must:</w:t>
+              <w:t>In the course of the above, the candidate must:</w:t>
             </w:r>
           </w:p>
           <w:p>
@@ -4330,25 +4282,7 @@
                 <w:sz w:val="24"/>
                 <w:szCs w:val="24"/>
               </w:rPr>
-              <w:t xml:space="preserve"> </w:t>
-            </w:r>
-            <w:proofErr w:type="gramStart"/>
-            <w:r>
-              <w:rPr>
-                <w:rFonts w:ascii="Calibri" w:eastAsia="Calibri" w:hAnsi="Calibri"/>
-                <w:sz w:val="24"/>
-                <w:szCs w:val="24"/>
-              </w:rPr>
-              <w:t>With this in mind you</w:t>
-            </w:r>
-            <w:proofErr w:type="gramEnd"/>
-            <w:r>
-              <w:rPr>
-                <w:rFonts w:ascii="Calibri" w:eastAsia="Calibri" w:hAnsi="Calibri"/>
-                <w:sz w:val="24"/>
-                <w:szCs w:val="24"/>
-              </w:rPr>
-              <w:t xml:space="preserve"> need to have knowledge of the different approaches and procedures adopted by different organisations and businesses in the real world.</w:t>
+              <w:t xml:space="preserve"> With this in mind you need to have knowledge of the different approaches and procedures adopted by different organisations and businesses in the real world.</w:t>
             </w:r>
           </w:p>
           <w:p>
@@ -4804,6 +4738,14 @@
                   <w:r>
                     <w:rPr>
                       <w:rFonts w:ascii="Calibri" w:eastAsia="Calibri" w:hAnsi="Calibri"/>
+                      <w:b/>
+                      <w:bCs/>
+                    </w:rPr>
+                    <w:t xml:space="preserve"> </w:t>
+                  </w:r>
+                  <w:r>
+                    <w:rPr>
+                      <w:rFonts w:ascii="Calibri" w:eastAsia="Calibri" w:hAnsi="Calibri"/>
                     </w:rPr>
                     <w:t>Blizzard</w:t>
                   </w:r>
@@ -4876,6 +4818,18 @@
                     </w:rPr>
                     <w:t>2.</w:t>
                   </w:r>
+                  <w:r>
+                    <w:rPr>
+                      <w:rFonts w:ascii="Calibri" w:eastAsia="Calibri" w:hAnsi="Calibri"/>
+                    </w:rPr>
+                    <w:t xml:space="preserve"> </w:t>
+                  </w:r>
+                  <w:r>
+                    <w:rPr>
+                      <w:rFonts w:ascii="Calibri" w:eastAsia="Calibri" w:hAnsi="Calibri"/>
+                    </w:rPr>
+                    <w:t>Ubisoft</w:t>
+                  </w:r>
                 </w:p>
               </w:tc>
               <w:tc>
@@ -4887,10 +4841,26 @@
                     <w:spacing w:after="200" w:line="276" w:lineRule="auto"/>
                     <w:rPr>
                       <w:rFonts w:ascii="Calibri" w:eastAsia="Calibri" w:hAnsi="Calibri"/>
-                      <w:b/>
-                      <w:bCs/>
                     </w:rPr>
                   </w:pPr>
+                  <w:r>
+                    <w:rPr>
+                      <w:rFonts w:ascii="Calibri" w:eastAsia="Calibri" w:hAnsi="Calibri"/>
+                    </w:rPr>
+                    <w:t>Sells NFTs</w:t>
+                  </w:r>
+                  <w:r>
+                    <w:rPr>
+                      <w:rFonts w:ascii="Calibri" w:eastAsia="Calibri" w:hAnsi="Calibri"/>
+                    </w:rPr>
+                    <w:t xml:space="preserve"> when most of the worker said no</w:t>
+                  </w:r>
+                  <w:r>
+                    <w:rPr>
+                      <w:rFonts w:ascii="Calibri" w:eastAsia="Calibri" w:hAnsi="Calibri"/>
+                    </w:rPr>
+                    <w:t>, low pay, abuse, toxicity, discrimination</w:t>
+                  </w:r>
                 </w:p>
               </w:tc>
               <w:tc>
@@ -4902,10 +4872,20 @@
                     <w:spacing w:after="200" w:line="276" w:lineRule="auto"/>
                     <w:rPr>
                       <w:rFonts w:ascii="Calibri" w:eastAsia="Calibri" w:hAnsi="Calibri"/>
-                      <w:b/>
-                      <w:bCs/>
                     </w:rPr>
                   </w:pPr>
+                  <w:r>
+                    <w:rPr>
+                      <w:rFonts w:ascii="Calibri" w:eastAsia="Calibri" w:hAnsi="Calibri"/>
+                    </w:rPr>
+                    <w:t>It has affected them very badly by losing a lot of worker</w:t>
+                  </w:r>
+                  <w:r>
+                    <w:rPr>
+                      <w:rFonts w:ascii="Calibri" w:eastAsia="Calibri" w:hAnsi="Calibri"/>
+                    </w:rPr>
+                    <w:t>s</w:t>
+                  </w:r>
                 </w:p>
               </w:tc>
             </w:tr>
@@ -4931,6 +4911,20 @@
                     </w:rPr>
                     <w:t>3.</w:t>
                   </w:r>
+                  <w:r>
+                    <w:rPr>
+                      <w:rFonts w:ascii="Calibri" w:eastAsia="Calibri" w:hAnsi="Calibri"/>
+                      <w:b/>
+                      <w:bCs/>
+                    </w:rPr>
+                    <w:t xml:space="preserve"> </w:t>
+                  </w:r>
+                  <w:r>
+                    <w:rPr>
+                      <w:rFonts w:ascii="Calibri" w:eastAsia="Calibri" w:hAnsi="Calibri"/>
+                    </w:rPr>
+                    <w:t>Apple</w:t>
+                  </w:r>
                 </w:p>
               </w:tc>
               <w:tc>
@@ -4942,10 +4936,20 @@
                     <w:spacing w:after="200" w:line="276" w:lineRule="auto"/>
                     <w:rPr>
                       <w:rFonts w:ascii="Calibri" w:eastAsia="Calibri" w:hAnsi="Calibri"/>
-                      <w:b/>
-                      <w:bCs/>
                     </w:rPr>
                   </w:pPr>
+                  <w:r>
+                    <w:rPr>
+                      <w:rFonts w:ascii="Calibri" w:eastAsia="Calibri" w:hAnsi="Calibri"/>
+                    </w:rPr>
+                    <w:t xml:space="preserve">Minimal pay, </w:t>
+                  </w:r>
+                  <w:r>
+                    <w:rPr>
+                      <w:rFonts w:ascii="Calibri" w:eastAsia="Calibri" w:hAnsi="Calibri"/>
+                    </w:rPr>
+                    <w:t>non-eco-friendly supplier</w:t>
+                  </w:r>
                 </w:p>
               </w:tc>
               <w:tc>
@@ -4957,10 +4961,14 @@
                     <w:spacing w:after="200" w:line="276" w:lineRule="auto"/>
                     <w:rPr>
                       <w:rFonts w:ascii="Calibri" w:eastAsia="Calibri" w:hAnsi="Calibri"/>
-                      <w:b/>
-                      <w:bCs/>
                     </w:rPr>
                   </w:pPr>
+                  <w:r>
+                    <w:rPr>
+                      <w:rFonts w:ascii="Calibri" w:eastAsia="Calibri" w:hAnsi="Calibri"/>
+                    </w:rPr>
+                    <w:t>Damaging the environment</w:t>
+                  </w:r>
                 </w:p>
               </w:tc>
             </w:tr>
@@ -5019,16 +5027,9 @@
                   <w:pPr>
                     <w:spacing w:after="200" w:line="276" w:lineRule="auto"/>
                   </w:pPr>
-                </w:p>
-                <w:p>
-                  <w:pPr>
-                    <w:spacing w:after="200" w:line="276" w:lineRule="auto"/>
-                  </w:pPr>
-                </w:p>
-                <w:p>
-                  <w:pPr>
-                    <w:spacing w:after="200" w:line="276" w:lineRule="auto"/>
-                  </w:pPr>
+                  <w:r>
+                    <w:t>Review your code of conduct &amp; code of ethics and fix what you are doing wrong by it. Also pay attention to your workers &amp; make it better for everyone.</w:t>
+                  </w:r>
                 </w:p>
               </w:tc>
             </w:tr>
@@ -5079,6 +5080,7 @@
                 <w:sz w:val="28"/>
                 <w:szCs w:val="28"/>
               </w:rPr>
+              <w:lastRenderedPageBreak/>
               <w:t>Q2 CONFLICT OF INTEREST</w:t>
             </w:r>
           </w:p>
@@ -5135,29 +5137,7 @@
                 <w:sz w:val="24"/>
                 <w:szCs w:val="24"/>
               </w:rPr>
-              <w:t xml:space="preserve">Peter is working as an IT Officer at a City Council of </w:t>
-            </w:r>
-            <w:proofErr w:type="gramStart"/>
-            <w:r>
-              <w:rPr>
-                <w:rFonts w:ascii="Calibri" w:eastAsia="Calibri" w:hAnsi="Calibri"/>
-                <w:bCs/>
-                <w:i/>
-                <w:sz w:val="24"/>
-                <w:szCs w:val="24"/>
-              </w:rPr>
-              <w:t>Perth</w:t>
-            </w:r>
-            <w:proofErr w:type="gramEnd"/>
-            <w:r>
-              <w:rPr>
-                <w:rFonts w:ascii="Calibri" w:eastAsia="Calibri" w:hAnsi="Calibri"/>
-                <w:bCs/>
-                <w:i/>
-                <w:sz w:val="24"/>
-                <w:szCs w:val="24"/>
-              </w:rPr>
-              <w:t xml:space="preserve"> and he was recently assigned to participate in the office equipment upgrade which involves selection of an IT equipment supplier. During the weekends Peter helps his family member who owns a business that builds and sells computers. He does not get paid for this </w:t>
+              <w:t xml:space="preserve">Peter is working as an IT Officer at a City Council of Perth and he was recently assigned to participate in the office equipment upgrade which involves selection of an IT equipment supplier. During the weekends Peter helps his family member who owns a business that builds and sells computers. He does not get paid for this </w:t>
             </w:r>
             <w:r>
               <w:rPr>
@@ -5629,6 +5609,7 @@
                       <w:sz w:val="28"/>
                       <w:szCs w:val="28"/>
                     </w:rPr>
+                    <w:lastRenderedPageBreak/>
                     <w:t xml:space="preserve">Q3 COMPARING </w:t>
                   </w:r>
                   <w:r>
@@ -5741,27 +5722,7 @@
                       <w:szCs w:val="24"/>
                       <w:lang w:val="en-US"/>
                     </w:rPr>
-                    <w:t xml:space="preserve"> implement </w:t>
-                  </w:r>
-                  <w:proofErr w:type="spellStart"/>
-                  <w:r>
-                    <w:rPr>
-                      <w:rFonts w:cs="Arial"/>
-                      <w:sz w:val="24"/>
-                      <w:szCs w:val="24"/>
-                      <w:lang w:val="en-US"/>
-                    </w:rPr>
-                    <w:t>organisational</w:t>
-                  </w:r>
-                  <w:proofErr w:type="spellEnd"/>
-                  <w:r>
-                    <w:rPr>
-                      <w:rFonts w:cs="Arial"/>
-                      <w:sz w:val="24"/>
-                      <w:szCs w:val="24"/>
-                      <w:lang w:val="en-US"/>
-                    </w:rPr>
-                    <w:t xml:space="preserve"> IP, ethics and privacy policy procedures</w:t>
+                    <w:t xml:space="preserve"> implement organisational IP, ethics and privacy policy procedures</w:t>
                   </w:r>
                   <w:r>
                     <w:rPr>
@@ -5816,7 +5777,6 @@
                       <w:szCs w:val="28"/>
                     </w:rPr>
                   </w:pPr>
-                  <w:proofErr w:type="gramStart"/>
                   <w:r>
                     <w:rPr>
                       <w:rFonts w:ascii="Calibri" w:eastAsia="Calibri" w:hAnsi="Calibri"/>
@@ -5825,18 +5785,7 @@
                       <w:sz w:val="28"/>
                       <w:szCs w:val="28"/>
                     </w:rPr>
-                    <w:t>ACS :</w:t>
-                  </w:r>
-                  <w:proofErr w:type="gramEnd"/>
-                  <w:r>
-                    <w:rPr>
-                      <w:rFonts w:ascii="Calibri" w:eastAsia="Calibri" w:hAnsi="Calibri"/>
-                      <w:b/>
-                      <w:bCs/>
-                      <w:sz w:val="28"/>
-                      <w:szCs w:val="28"/>
-                    </w:rPr>
-                    <w:t xml:space="preserve"> Australian Comput</w:t>
+                    <w:t>ACS : Australian Comput</w:t>
                   </w:r>
                   <w:r>
                     <w:rPr>
@@ -6089,7 +6038,6 @@
                       <w:szCs w:val="32"/>
                     </w:rPr>
                   </w:pPr>
-                  <w:proofErr w:type="gramStart"/>
                   <w:r>
                     <w:rPr>
                       <w:rFonts w:ascii="Calibri" w:eastAsia="Calibri" w:hAnsi="Calibri"/>
@@ -6097,17 +6045,7 @@
                       <w:sz w:val="32"/>
                       <w:szCs w:val="32"/>
                     </w:rPr>
-                    <w:t>SAGE :</w:t>
-                  </w:r>
-                  <w:proofErr w:type="gramEnd"/>
-                  <w:r>
-                    <w:rPr>
-                      <w:rFonts w:ascii="Calibri" w:eastAsia="Calibri" w:hAnsi="Calibri"/>
-                      <w:b/>
-                      <w:sz w:val="32"/>
-                      <w:szCs w:val="32"/>
-                    </w:rPr>
-                    <w:t xml:space="preserve"> </w:t>
+                    <w:t xml:space="preserve">SAGE : </w:t>
                   </w:r>
                 </w:p>
               </w:tc>
@@ -6324,23 +6262,13 @@
                 <w:i/>
               </w:rPr>
             </w:pPr>
-            <w:proofErr w:type="gramStart"/>
             <w:r>
               <w:rPr>
                 <w:rFonts w:ascii="Calibri" w:eastAsia="Calibri" w:hAnsi="Calibri"/>
                 <w:bCs/>
                 <w:i/>
               </w:rPr>
-              <w:t>e.g.</w:t>
-            </w:r>
-            <w:proofErr w:type="gramEnd"/>
-            <w:r>
-              <w:rPr>
-                <w:rFonts w:ascii="Calibri" w:eastAsia="Calibri" w:hAnsi="Calibri"/>
-                <w:bCs/>
-                <w:i/>
-              </w:rPr>
-              <w:t xml:space="preserve"> Both ACS and SAGE promote ... </w:t>
+              <w:t xml:space="preserve">e.g. Both ACS and SAGE promote ... </w:t>
             </w:r>
           </w:p>
           <w:p>
@@ -6522,23 +6450,13 @@
                 <w:i/>
               </w:rPr>
             </w:pPr>
-            <w:proofErr w:type="gramStart"/>
             <w:r>
               <w:rPr>
                 <w:rFonts w:ascii="Calibri" w:eastAsia="Calibri" w:hAnsi="Calibri"/>
                 <w:bCs/>
                 <w:i/>
               </w:rPr>
-              <w:t>e.g.</w:t>
-            </w:r>
-            <w:proofErr w:type="gramEnd"/>
-            <w:r>
-              <w:rPr>
-                <w:rFonts w:ascii="Calibri" w:eastAsia="Calibri" w:hAnsi="Calibri"/>
-                <w:bCs/>
-                <w:i/>
-              </w:rPr>
-              <w:t xml:space="preserve"> The difference between ACS and SAGE code of ethics is...</w:t>
+              <w:t>e.g. The difference between ACS and SAGE code of ethics is...</w:t>
             </w:r>
           </w:p>
           <w:p>
@@ -6743,19 +6661,18 @@
                 <w:sz w:val="24"/>
                 <w:szCs w:val="24"/>
               </w:rPr>
-              <w:t xml:space="preserve">Software Development Company has just produced a new software package that incorporates the new tax laws and figures taxes for both individuals and small businesses. The president of the company knows that the program has </w:t>
-            </w:r>
-            <w:proofErr w:type="gramStart"/>
-            <w:r>
+              <w:t>Software Development Company has just produced a new software package that incorporates the new tax laws and figures taxes for both individuals and small businesses. The president of the company knows that the program has a number of bugs. He also believes the first firm to put this kind of software on the market is likely to capture the largest market share.</w:t>
+            </w:r>
+          </w:p>
+          <w:p>
+            <w:pPr>
               <w:rPr>
                 <w:rFonts w:ascii="Corbel" w:hAnsi="Corbel" w:cs="Tahoma"/>
                 <w:i/>
                 <w:sz w:val="24"/>
                 <w:szCs w:val="24"/>
               </w:rPr>
-              <w:t>a number of</w:t>
-            </w:r>
-            <w:proofErr w:type="gramEnd"/>
+            </w:pPr>
             <w:r>
               <w:rPr>
                 <w:rFonts w:ascii="Corbel" w:hAnsi="Corbel" w:cs="Tahoma"/>
@@ -6763,18 +6680,17 @@
                 <w:sz w:val="24"/>
                 <w:szCs w:val="24"/>
               </w:rPr>
-              <w:t xml:space="preserve"> bugs. He also believes the first firm to put this kind of software on the market is likely to capture the largest market share.</w:t>
-            </w:r>
-          </w:p>
-          <w:p>
-            <w:pPr>
+              <w:t xml:space="preserve">The company widely advertises the program. When the company actually ships a CD, it includes a disclaimer of responsibility for errors resulting from the use of the program. The company expects it will receive </w:t>
+            </w:r>
+            <w:r>
               <w:rPr>
                 <w:rFonts w:ascii="Corbel" w:hAnsi="Corbel" w:cs="Tahoma"/>
                 <w:i/>
                 <w:sz w:val="24"/>
                 <w:szCs w:val="24"/>
               </w:rPr>
-            </w:pPr>
+              <w:t>several</w:t>
+            </w:r>
             <w:r>
               <w:rPr>
                 <w:rFonts w:ascii="Corbel" w:hAnsi="Corbel" w:cs="Tahoma"/>
@@ -6782,65 +6698,7 @@
                 <w:sz w:val="24"/>
                 <w:szCs w:val="24"/>
               </w:rPr>
-              <w:t xml:space="preserve">The company widely advertises the program. When the company </w:t>
-            </w:r>
-            <w:proofErr w:type="gramStart"/>
-            <w:r>
-              <w:rPr>
-                <w:rFonts w:ascii="Corbel" w:hAnsi="Corbel" w:cs="Tahoma"/>
-                <w:i/>
-                <w:sz w:val="24"/>
-                <w:szCs w:val="24"/>
-              </w:rPr>
-              <w:t>actually ships</w:t>
-            </w:r>
-            <w:proofErr w:type="gramEnd"/>
-            <w:r>
-              <w:rPr>
-                <w:rFonts w:ascii="Corbel" w:hAnsi="Corbel" w:cs="Tahoma"/>
-                <w:i/>
-                <w:sz w:val="24"/>
-                <w:szCs w:val="24"/>
-              </w:rPr>
-              <w:t xml:space="preserve"> a CD, it includes a disclaimer of responsibility for errors resulting from the use of the program. The company expects it will receive </w:t>
-            </w:r>
-            <w:r>
-              <w:rPr>
-                <w:rFonts w:ascii="Corbel" w:hAnsi="Corbel" w:cs="Tahoma"/>
-                <w:i/>
-                <w:sz w:val="24"/>
-                <w:szCs w:val="24"/>
-              </w:rPr>
-              <w:t>several</w:t>
-            </w:r>
-            <w:r>
-              <w:rPr>
-                <w:rFonts w:ascii="Corbel" w:hAnsi="Corbel" w:cs="Tahoma"/>
-                <w:i/>
-                <w:sz w:val="24"/>
-                <w:szCs w:val="24"/>
-              </w:rPr>
-              <w:t xml:space="preserve"> complaints, queries, and suggestions for modification. The company plans to use these to make changes and eventually issue updated, improved, and debugged versions. The president argues that this is general industry policy and that anyone who buys version 1.0 of a program knows this and will take proper precautions. Because of bugs, </w:t>
-            </w:r>
-            <w:proofErr w:type="gramStart"/>
-            <w:r>
-              <w:rPr>
-                <w:rFonts w:ascii="Corbel" w:hAnsi="Corbel" w:cs="Tahoma"/>
-                <w:i/>
-                <w:sz w:val="24"/>
-                <w:szCs w:val="24"/>
-              </w:rPr>
-              <w:t>a number of</w:t>
-            </w:r>
-            <w:proofErr w:type="gramEnd"/>
-            <w:r>
-              <w:rPr>
-                <w:rFonts w:ascii="Corbel" w:hAnsi="Corbel" w:cs="Tahoma"/>
-                <w:i/>
-                <w:sz w:val="24"/>
-                <w:szCs w:val="24"/>
-              </w:rPr>
-              <w:t xml:space="preserve"> users may file incorrect tax returns and maybe penalized by the ATO.</w:t>
+              <w:t xml:space="preserve"> complaints, queries, and suggestions for modification. The company plans to use these to make changes and eventually issue updated, improved, and debugged versions. The president argues that this is general industry policy and that anyone who buys version 1.0 of a program knows this and will take proper precautions. Because of bugs, a number of users may file incorrect tax returns and maybe penalized by the ATO.</w:t>
             </w:r>
           </w:p>
           <w:p>
@@ -7162,21 +7020,7 @@
               <w:rPr>
                 <w:lang w:eastAsia="en-AU"/>
               </w:rPr>
-              <w:t xml:space="preserve">By creating a grievance </w:t>
-            </w:r>
-            <w:proofErr w:type="gramStart"/>
-            <w:r>
-              <w:rPr>
-                <w:lang w:eastAsia="en-AU"/>
-              </w:rPr>
-              <w:t>procedure</w:t>
-            </w:r>
-            <w:proofErr w:type="gramEnd"/>
-            <w:r>
-              <w:rPr>
-                <w:lang w:eastAsia="en-AU"/>
-              </w:rPr>
-              <w:t xml:space="preserve"> you identify your own role within the organisation and perceive a moral perspective from the point of view of an employee.</w:t>
+              <w:t>By creating a grievance procedure you identify your own role within the organisation and perceive a moral perspective from the point of view of an employee.</w:t>
             </w:r>
           </w:p>
           <w:p>
@@ -7249,15 +7093,7 @@
               <w:t>.</w:t>
             </w:r>
             <w:r>
-              <w:t xml:space="preserve"> Include how you would report and deal with </w:t>
-            </w:r>
-            <w:proofErr w:type="gramStart"/>
-            <w:r>
-              <w:t>none</w:t>
-            </w:r>
-            <w:proofErr w:type="gramEnd"/>
-            <w:r>
-              <w:t xml:space="preserve"> compliance.</w:t>
+              <w:t xml:space="preserve"> Include how you would report and deal with none compliance.</w:t>
             </w:r>
           </w:p>
           <w:p>
@@ -7410,70 +7246,34 @@
                 <w:i/>
                 <w:color w:val="0000FF"/>
               </w:rPr>
-              <w:t>(</w:t>
-            </w:r>
-            <w:proofErr w:type="gramStart"/>
-            <w:r>
+              <w:t>(e.g. Honesty)</w:t>
+            </w:r>
+          </w:p>
+          <w:p>
+            <w:pPr>
+              <w:spacing w:before="60" w:after="60"/>
               <w:rPr>
                 <w:rFonts w:ascii="Corbel" w:hAnsi="Corbel" w:cs="Tahoma"/>
                 <w:i/>
                 <w:color w:val="0000FF"/>
               </w:rPr>
-              <w:t>e.g.</w:t>
-            </w:r>
-            <w:proofErr w:type="gramEnd"/>
+            </w:pPr>
             <w:r>
               <w:rPr>
                 <w:rFonts w:ascii="Corbel" w:hAnsi="Corbel" w:cs="Tahoma"/>
                 <w:i/>
                 <w:color w:val="0000FF"/>
               </w:rPr>
-              <w:t xml:space="preserve"> Honesty)</w:t>
-            </w:r>
-          </w:p>
-          <w:p>
-            <w:pPr>
-              <w:spacing w:before="60" w:after="60"/>
+              <w:t>Provide a brief explanation about your statement, 1-2 sentences</w:t>
+            </w:r>
+            <w:r>
               <w:rPr>
                 <w:rFonts w:ascii="Corbel" w:hAnsi="Corbel" w:cs="Tahoma"/>
                 <w:i/>
                 <w:color w:val="0000FF"/>
               </w:rPr>
-            </w:pPr>
-            <w:r>
-              <w:rPr>
-                <w:rFonts w:ascii="Corbel" w:hAnsi="Corbel" w:cs="Tahoma"/>
-                <w:i/>
-                <w:color w:val="0000FF"/>
-              </w:rPr>
-              <w:t>Provide a brief explanation about your statement, 1-2 sentences</w:t>
-            </w:r>
-            <w:r>
-              <w:rPr>
-                <w:rFonts w:ascii="Corbel" w:hAnsi="Corbel" w:cs="Tahoma"/>
-                <w:i/>
-                <w:color w:val="0000FF"/>
-              </w:rPr>
               <w:br/>
-              <w:t>(</w:t>
-            </w:r>
-            <w:proofErr w:type="gramStart"/>
-            <w:r>
-              <w:rPr>
-                <w:rFonts w:ascii="Corbel" w:hAnsi="Corbel" w:cs="Tahoma"/>
-                <w:i/>
-                <w:color w:val="0000FF"/>
-              </w:rPr>
-              <w:t>e.g.</w:t>
-            </w:r>
-            <w:proofErr w:type="gramEnd"/>
-            <w:r>
-              <w:rPr>
-                <w:rFonts w:ascii="Corbel" w:hAnsi="Corbel" w:cs="Tahoma"/>
-                <w:i/>
-                <w:color w:val="0000FF"/>
-              </w:rPr>
-              <w:t xml:space="preserve"> You will be honest about ......)</w:t>
+              <w:t>(e.g. You will be honest about ......)</w:t>
             </w:r>
           </w:p>
           <w:p>
@@ -7817,16 +7617,15 @@
                 <w:b/>
                 <w:sz w:val="24"/>
               </w:rPr>
-              <w:t xml:space="preserve">EMPLOYEE GRIEVANCE </w:t>
-            </w:r>
-            <w:proofErr w:type="gramStart"/>
+              <w:t>EMPLOYEE GRIEVANCE PROCEDURE</w:t>
+            </w:r>
             <w:r>
               <w:rPr>
                 <w:rFonts w:ascii="Corbel" w:hAnsi="Corbel" w:cs="Tahoma"/>
                 <w:b/>
                 <w:sz w:val="24"/>
               </w:rPr>
-              <w:t>PROCEDURE</w:t>
+              <w:t xml:space="preserve">  </w:t>
             </w:r>
             <w:r>
               <w:rPr>
@@ -7834,24 +7633,7 @@
                 <w:b/>
                 <w:sz w:val="24"/>
               </w:rPr>
-              <w:t xml:space="preserve">  </w:t>
-            </w:r>
-            <w:r>
-              <w:rPr>
-                <w:rFonts w:ascii="Corbel" w:hAnsi="Corbel" w:cs="Tahoma"/>
-                <w:b/>
-                <w:sz w:val="24"/>
-              </w:rPr>
-              <w:t>for</w:t>
-            </w:r>
-            <w:proofErr w:type="gramEnd"/>
-            <w:r>
-              <w:rPr>
-                <w:rFonts w:ascii="Corbel" w:hAnsi="Corbel" w:cs="Tahoma"/>
-                <w:b/>
-                <w:sz w:val="24"/>
-              </w:rPr>
-              <w:t xml:space="preserve"> COMPANY</w:t>
+              <w:t>for COMPANY</w:t>
             </w:r>
             <w:r>
               <w:rPr>
@@ -8609,21 +8391,7 @@
               <w:rPr>
                 <w:rFonts w:ascii="Corbel" w:hAnsi="Corbel" w:cs="Tahoma"/>
               </w:rPr>
-              <w:t xml:space="preserve">List 5 questions that you could ask in an interview or a questionnaire </w:t>
-            </w:r>
-            <w:proofErr w:type="gramStart"/>
-            <w:r>
-              <w:rPr>
-                <w:rFonts w:ascii="Corbel" w:hAnsi="Corbel" w:cs="Tahoma"/>
-              </w:rPr>
-              <w:t>in order to</w:t>
-            </w:r>
-            <w:proofErr w:type="gramEnd"/>
-            <w:r>
-              <w:rPr>
-                <w:rFonts w:ascii="Corbel" w:hAnsi="Corbel" w:cs="Tahoma"/>
-              </w:rPr>
-              <w:t xml:space="preserve"> capture feedback from employees or customers regarding whether or not they are receiving consistent and appropriate service in dealing with the code of ethics.</w:t>
+              <w:t>List 5 questions that you could ask in an interview or a questionnaire in order to capture feedback from employees or customers regarding whether or not they are receiving consistent and appropriate service in dealing with the code of ethics.</w:t>
             </w:r>
           </w:p>
           <w:p>
@@ -8641,25 +8409,7 @@
                 <w:i/>
                 <w:color w:val="0000FF"/>
               </w:rPr>
-              <w:t>(</w:t>
-            </w:r>
-            <w:proofErr w:type="gramStart"/>
-            <w:r>
-              <w:rPr>
-                <w:rFonts w:ascii="Corbel" w:hAnsi="Corbel" w:cs="Tahoma"/>
-                <w:i/>
-                <w:color w:val="0000FF"/>
-              </w:rPr>
-              <w:t>e.g.</w:t>
-            </w:r>
-            <w:proofErr w:type="gramEnd"/>
-            <w:r>
-              <w:rPr>
-                <w:rFonts w:ascii="Corbel" w:hAnsi="Corbel" w:cs="Tahoma"/>
-                <w:i/>
-                <w:color w:val="0000FF"/>
-              </w:rPr>
-              <w:t xml:space="preserve"> </w:t>
+              <w:t xml:space="preserve">(e.g. </w:t>
             </w:r>
             <w:r>
               <w:rPr>
@@ -8873,21 +8623,7 @@
               <w:rPr>
                 <w:rFonts w:ascii="Corbel" w:hAnsi="Corbel" w:cs="Tahoma"/>
               </w:rPr>
-              <w:t xml:space="preserve"> going to </w:t>
-            </w:r>
-            <w:proofErr w:type="gramStart"/>
-            <w:r>
-              <w:rPr>
-                <w:rFonts w:ascii="Corbel" w:hAnsi="Corbel" w:cs="Tahoma"/>
-              </w:rPr>
-              <w:t>actually present</w:t>
-            </w:r>
-            <w:proofErr w:type="gramEnd"/>
-            <w:r>
-              <w:rPr>
-                <w:rFonts w:ascii="Corbel" w:hAnsi="Corbel" w:cs="Tahoma"/>
-              </w:rPr>
-              <w:t xml:space="preserve"> the presentation just create it.</w:t>
+              <w:t xml:space="preserve"> going to actually present the presentation just create it.</w:t>
             </w:r>
           </w:p>
           <w:p>
@@ -13467,6 +13203,7 @@
     <w:rsid w:val="004D39F1"/>
     <w:rsid w:val="0050568C"/>
     <w:rsid w:val="0059155F"/>
+    <w:rsid w:val="00703332"/>
     <w:rsid w:val="007D1762"/>
     <w:rsid w:val="00D95448"/>
   </w:rsids>

</xml_diff>

<commit_message>
done Q3 & Q4
</commit_message>
<xml_diff>
--- a/Comply with IP, ethicsw and privacy policies/Assessment 1 v4.11 Code of Ethics By Richard Pountney.docx
+++ b/Comply with IP, ethicsw and privacy policies/Assessment 1 v4.11 Code of Ethics By Richard Pountney.docx
@@ -4725,6 +4725,7 @@
                     <w:spacing w:after="200" w:line="276" w:lineRule="auto"/>
                     <w:rPr>
                       <w:rFonts w:ascii="Calibri" w:eastAsia="Calibri" w:hAnsi="Calibri"/>
+                      <w:color w:val="0070C0"/>
                     </w:rPr>
                   </w:pPr>
                   <w:r>
@@ -4732,6 +4733,7 @@
                       <w:rFonts w:ascii="Calibri" w:eastAsia="Calibri" w:hAnsi="Calibri"/>
                       <w:b/>
                       <w:bCs/>
+                      <w:color w:val="0070C0"/>
                     </w:rPr>
                     <w:t>1.</w:t>
                   </w:r>
@@ -4740,12 +4742,14 @@
                       <w:rFonts w:ascii="Calibri" w:eastAsia="Calibri" w:hAnsi="Calibri"/>
                       <w:b/>
                       <w:bCs/>
+                      <w:color w:val="0070C0"/>
                     </w:rPr>
                     <w:t xml:space="preserve"> </w:t>
                   </w:r>
                   <w:r>
                     <w:rPr>
                       <w:rFonts w:ascii="Calibri" w:eastAsia="Calibri" w:hAnsi="Calibri"/>
+                      <w:color w:val="0070C0"/>
                     </w:rPr>
                     <w:t>Blizzard</w:t>
                   </w:r>
@@ -4760,19 +4764,15 @@
                     <w:spacing w:after="200" w:line="276" w:lineRule="auto"/>
                     <w:rPr>
                       <w:rFonts w:ascii="Calibri" w:eastAsia="Calibri" w:hAnsi="Calibri"/>
+                      <w:color w:val="0070C0"/>
                     </w:rPr>
                   </w:pPr>
                   <w:r>
                     <w:rPr>
                       <w:rFonts w:ascii="Calibri" w:eastAsia="Calibri" w:hAnsi="Calibri"/>
+                      <w:color w:val="0070C0"/>
                     </w:rPr>
-                    <w:t>Discrimination</w:t>
-                  </w:r>
-                  <w:r>
-                    <w:rPr>
-                      <w:rFonts w:ascii="Calibri" w:eastAsia="Calibri" w:hAnsi="Calibri"/>
-                    </w:rPr>
-                    <w:t xml:space="preserve">, sexual harassment, equal opportunity </w:t>
+                    <w:t xml:space="preserve">Discrimination, sexual harassment, equal opportunity </w:t>
                   </w:r>
                 </w:p>
               </w:tc>
@@ -4785,11 +4785,13 @@
                     <w:spacing w:after="200" w:line="276" w:lineRule="auto"/>
                     <w:rPr>
                       <w:rFonts w:ascii="Calibri" w:eastAsia="Calibri" w:hAnsi="Calibri"/>
+                      <w:color w:val="0070C0"/>
                     </w:rPr>
                   </w:pPr>
                   <w:r>
                     <w:rPr>
                       <w:rFonts w:ascii="Calibri" w:eastAsia="Calibri" w:hAnsi="Calibri"/>
+                      <w:color w:val="0070C0"/>
                     </w:rPr>
                     <w:t>$18 million in settling the case</w:t>
                   </w:r>
@@ -4808,6 +4810,7 @@
                       <w:rFonts w:ascii="Calibri" w:eastAsia="Calibri" w:hAnsi="Calibri"/>
                       <w:b/>
                       <w:bCs/>
+                      <w:color w:val="0070C0"/>
                     </w:rPr>
                   </w:pPr>
                   <w:r>
@@ -4815,20 +4818,16 @@
                       <w:rFonts w:ascii="Calibri" w:eastAsia="Calibri" w:hAnsi="Calibri"/>
                       <w:b/>
                       <w:bCs/>
+                      <w:color w:val="0070C0"/>
                     </w:rPr>
                     <w:t>2.</w:t>
                   </w:r>
                   <w:r>
                     <w:rPr>
                       <w:rFonts w:ascii="Calibri" w:eastAsia="Calibri" w:hAnsi="Calibri"/>
+                      <w:color w:val="0070C0"/>
                     </w:rPr>
-                    <w:t xml:space="preserve"> </w:t>
-                  </w:r>
-                  <w:r>
-                    <w:rPr>
-                      <w:rFonts w:ascii="Calibri" w:eastAsia="Calibri" w:hAnsi="Calibri"/>
-                    </w:rPr>
-                    <w:t>Ubisoft</w:t>
+                    <w:t xml:space="preserve"> Ubisoft</w:t>
                   </w:r>
                 </w:p>
               </w:tc>
@@ -4841,23 +4840,27 @@
                     <w:spacing w:after="200" w:line="276" w:lineRule="auto"/>
                     <w:rPr>
                       <w:rFonts w:ascii="Calibri" w:eastAsia="Calibri" w:hAnsi="Calibri"/>
+                      <w:color w:val="0070C0"/>
                     </w:rPr>
                   </w:pPr>
                   <w:r>
                     <w:rPr>
                       <w:rFonts w:ascii="Calibri" w:eastAsia="Calibri" w:hAnsi="Calibri"/>
+                      <w:color w:val="0070C0"/>
                     </w:rPr>
                     <w:t>Sells NFTs</w:t>
                   </w:r>
                   <w:r>
                     <w:rPr>
                       <w:rFonts w:ascii="Calibri" w:eastAsia="Calibri" w:hAnsi="Calibri"/>
+                      <w:color w:val="0070C0"/>
                     </w:rPr>
                     <w:t xml:space="preserve"> when most of the worker said no</w:t>
                   </w:r>
                   <w:r>
                     <w:rPr>
                       <w:rFonts w:ascii="Calibri" w:eastAsia="Calibri" w:hAnsi="Calibri"/>
+                      <w:color w:val="0070C0"/>
                     </w:rPr>
                     <w:t>, low pay, abuse, toxicity, discrimination</w:t>
                   </w:r>
@@ -4872,17 +4875,20 @@
                     <w:spacing w:after="200" w:line="276" w:lineRule="auto"/>
                     <w:rPr>
                       <w:rFonts w:ascii="Calibri" w:eastAsia="Calibri" w:hAnsi="Calibri"/>
+                      <w:color w:val="0070C0"/>
                     </w:rPr>
                   </w:pPr>
                   <w:r>
                     <w:rPr>
                       <w:rFonts w:ascii="Calibri" w:eastAsia="Calibri" w:hAnsi="Calibri"/>
+                      <w:color w:val="0070C0"/>
                     </w:rPr>
                     <w:t>It has affected them very badly by losing a lot of worker</w:t>
                   </w:r>
                   <w:r>
                     <w:rPr>
                       <w:rFonts w:ascii="Calibri" w:eastAsia="Calibri" w:hAnsi="Calibri"/>
+                      <w:color w:val="0070C0"/>
                     </w:rPr>
                     <w:t>s</w:t>
                   </w:r>
@@ -4901,6 +4907,7 @@
                       <w:rFonts w:ascii="Calibri" w:eastAsia="Calibri" w:hAnsi="Calibri"/>
                       <w:b/>
                       <w:bCs/>
+                      <w:color w:val="0070C0"/>
                     </w:rPr>
                   </w:pPr>
                   <w:r>
@@ -4908,6 +4915,7 @@
                       <w:rFonts w:ascii="Calibri" w:eastAsia="Calibri" w:hAnsi="Calibri"/>
                       <w:b/>
                       <w:bCs/>
+                      <w:color w:val="0070C0"/>
                     </w:rPr>
                     <w:t>3.</w:t>
                   </w:r>
@@ -4916,12 +4924,14 @@
                       <w:rFonts w:ascii="Calibri" w:eastAsia="Calibri" w:hAnsi="Calibri"/>
                       <w:b/>
                       <w:bCs/>
+                      <w:color w:val="0070C0"/>
                     </w:rPr>
                     <w:t xml:space="preserve"> </w:t>
                   </w:r>
                   <w:r>
                     <w:rPr>
                       <w:rFonts w:ascii="Calibri" w:eastAsia="Calibri" w:hAnsi="Calibri"/>
+                      <w:color w:val="0070C0"/>
                     </w:rPr>
                     <w:t>Apple</w:t>
                   </w:r>
@@ -4936,17 +4946,20 @@
                     <w:spacing w:after="200" w:line="276" w:lineRule="auto"/>
                     <w:rPr>
                       <w:rFonts w:ascii="Calibri" w:eastAsia="Calibri" w:hAnsi="Calibri"/>
+                      <w:color w:val="0070C0"/>
                     </w:rPr>
                   </w:pPr>
                   <w:r>
                     <w:rPr>
                       <w:rFonts w:ascii="Calibri" w:eastAsia="Calibri" w:hAnsi="Calibri"/>
+                      <w:color w:val="0070C0"/>
                     </w:rPr>
                     <w:t xml:space="preserve">Minimal pay, </w:t>
                   </w:r>
                   <w:r>
                     <w:rPr>
                       <w:rFonts w:ascii="Calibri" w:eastAsia="Calibri" w:hAnsi="Calibri"/>
+                      <w:color w:val="0070C0"/>
                     </w:rPr>
                     <w:t>non-eco-friendly supplier</w:t>
                   </w:r>
@@ -4961,11 +4974,13 @@
                     <w:spacing w:after="200" w:line="276" w:lineRule="auto"/>
                     <w:rPr>
                       <w:rFonts w:ascii="Calibri" w:eastAsia="Calibri" w:hAnsi="Calibri"/>
+                      <w:color w:val="0070C0"/>
                     </w:rPr>
                   </w:pPr>
                   <w:r>
                     <w:rPr>
                       <w:rFonts w:ascii="Calibri" w:eastAsia="Calibri" w:hAnsi="Calibri"/>
+                      <w:color w:val="0070C0"/>
                     </w:rPr>
                     <w:t>Damaging the environment</w:t>
                   </w:r>
@@ -4985,6 +5000,7 @@
                       <w:rFonts w:ascii="Calibri" w:eastAsia="Calibri" w:hAnsi="Calibri"/>
                       <w:b/>
                       <w:bCs/>
+                      <w:color w:val="0070C0"/>
                     </w:rPr>
                   </w:pPr>
                   <w:r>
@@ -4992,42 +5008,28 @@
                       <w:rFonts w:ascii="Calibri" w:eastAsia="Calibri" w:hAnsi="Calibri"/>
                       <w:b/>
                       <w:bCs/>
+                      <w:color w:val="0070C0"/>
                     </w:rPr>
                     <w:t xml:space="preserve">4.    </w:t>
                   </w:r>
                   <w:r>
-                    <w:t>What</w:t>
-                  </w:r>
-                  <w:r>
-                    <w:t xml:space="preserve"> support and advice </w:t>
-                  </w:r>
-                  <w:r>
-                    <w:t>would you give to these organisations regarding the</w:t>
-                  </w:r>
-                  <w:r>
-                    <w:t xml:space="preserve"> operation of the</w:t>
-                  </w:r>
-                  <w:r>
-                    <w:t>ir</w:t>
-                  </w:r>
-                  <w:r>
-                    <w:t xml:space="preserve"> IP, ethics and privacy polic</w:t>
-                  </w:r>
-                  <w:r>
-                    <w:t>ies</w:t>
-                  </w:r>
-                  <w:r>
-                    <w:t xml:space="preserve"> and procedures</w:t>
-                  </w:r>
-                  <w:r>
-                    <w:t>?</w:t>
+                    <w:rPr>
+                      <w:color w:val="0070C0"/>
+                    </w:rPr>
+                    <w:t>What support and advice would you give to these organisations regarding the operation of their IP, ethics and privacy policies and procedures?</w:t>
                   </w:r>
                 </w:p>
                 <w:p>
                   <w:pPr>
                     <w:spacing w:after="200" w:line="276" w:lineRule="auto"/>
+                    <w:rPr>
+                      <w:color w:val="0070C0"/>
+                    </w:rPr>
                   </w:pPr>
                   <w:r>
+                    <w:rPr>
+                      <w:color w:val="0070C0"/>
+                    </w:rPr>
                     <w:t>Review your code of conduct &amp; code of ethics and fix what you are doing wrong by it. Also pay attention to your workers &amp; make it better for everyone.</w:t>
                   </w:r>
                 </w:p>
@@ -5391,14 +5393,27 @@
           <w:p>
             <w:pPr>
               <w:spacing w:after="200" w:line="276" w:lineRule="auto"/>
+              <w:ind w:left="720"/>
               <w:contextualSpacing/>
+            </w:pPr>
+            <w:r>
               <w:rPr>
                 <w:rFonts w:ascii="Calibri" w:eastAsia="Calibri" w:hAnsi="Calibri"/>
                 <w:bCs/>
                 <w:sz w:val="24"/>
                 <w:szCs w:val="24"/>
               </w:rPr>
-            </w:pPr>
+              <w:t>Follow codes of conduct</w:t>
+            </w:r>
+            <w:r>
+              <w:rPr>
+                <w:rFonts w:ascii="Calibri" w:eastAsia="Calibri" w:hAnsi="Calibri"/>
+                <w:bCs/>
+                <w:sz w:val="24"/>
+                <w:szCs w:val="24"/>
+              </w:rPr>
+              <w:t>s</w:t>
+            </w:r>
           </w:p>
           <w:p>
             <w:pPr>
@@ -5722,7 +5737,27 @@
                       <w:szCs w:val="24"/>
                       <w:lang w:val="en-US"/>
                     </w:rPr>
-                    <w:t xml:space="preserve"> implement organisational IP, ethics and privacy policy procedures</w:t>
+                    <w:t xml:space="preserve"> implement </w:t>
+                  </w:r>
+                  <w:proofErr w:type="spellStart"/>
+                  <w:r>
+                    <w:rPr>
+                      <w:rFonts w:cs="Arial"/>
+                      <w:sz w:val="24"/>
+                      <w:szCs w:val="24"/>
+                      <w:lang w:val="en-US"/>
+                    </w:rPr>
+                    <w:t>organisational</w:t>
+                  </w:r>
+                  <w:proofErr w:type="spellEnd"/>
+                  <w:r>
+                    <w:rPr>
+                      <w:rFonts w:cs="Arial"/>
+                      <w:sz w:val="24"/>
+                      <w:szCs w:val="24"/>
+                      <w:lang w:val="en-US"/>
+                    </w:rPr>
+                    <w:t xml:space="preserve"> IP, ethics and privacy policy procedures</w:t>
                   </w:r>
                   <w:r>
                     <w:rPr>
@@ -6297,7 +6332,6 @@
                 <w:placeholder>
                   <w:docPart w:val="6FCD0650460F4E82BD301F11223380C7"/>
                 </w:placeholder>
-                <w:showingPlcHdr/>
                 <w:text w:multiLine="1"/>
               </w:sdtPr>
               <w:sdtEndPr>
@@ -6312,7 +6346,31 @@
                     <w:bCs/>
                     <w:color w:val="2F5496" w:themeColor="accent1" w:themeShade="BF"/>
                   </w:rPr>
-                  <w:t>Click here to enter text.</w:t>
+                  <w:t xml:space="preserve">Equal opportunity </w:t>
+                </w:r>
+                <w:r>
+                  <w:rPr>
+                    <w:rFonts w:ascii="Calibri" w:eastAsia="Calibri" w:hAnsi="Calibri"/>
+                    <w:bCs/>
+                    <w:color w:val="2F5496" w:themeColor="accent1" w:themeShade="BF"/>
+                  </w:rPr>
+                  <w:t>within</w:t>
+                </w:r>
+                <w:r>
+                  <w:rPr>
+                    <w:rFonts w:ascii="Calibri" w:eastAsia="Calibri" w:hAnsi="Calibri"/>
+                    <w:bCs/>
+                    <w:color w:val="2F5496" w:themeColor="accent1" w:themeShade="BF"/>
+                  </w:rPr>
+                  <w:t xml:space="preserve"> the organisation (SAGE: Fear treatment,</w:t>
+                </w:r>
+                <w:r>
+                  <w:rPr>
+                    <w:rFonts w:ascii="Calibri" w:eastAsia="Calibri" w:hAnsi="Calibri"/>
+                    <w:bCs/>
+                    <w:color w:val="2F5496" w:themeColor="accent1" w:themeShade="BF"/>
+                  </w:rPr>
+                  <w:t xml:space="preserve"> ACS: The Primacy of the Public Interest, The Enhancement of Quality of life)</w:t>
                 </w:r>
               </w:sdtContent>
             </w:sdt>
@@ -6343,7 +6401,6 @@
                 <w:placeholder>
                   <w:docPart w:val="64C3D7D1DF8F44368D4046101FE84070"/>
                 </w:placeholder>
-                <w:showingPlcHdr/>
                 <w:text w:multiLine="1"/>
               </w:sdtPr>
               <w:sdtEndPr>
@@ -6358,7 +6415,39 @@
                     <w:bCs/>
                     <w:color w:val="2F5496" w:themeColor="accent1" w:themeShade="BF"/>
                   </w:rPr>
-                  <w:t>Click here to enter text.</w:t>
+                  <w:t xml:space="preserve">Enhancement of personal development (ACS: </w:t>
+                </w:r>
+                <w:r>
+                  <w:rPr>
+                    <w:rFonts w:ascii="Calibri" w:eastAsia="Calibri" w:hAnsi="Calibri"/>
+                    <w:bCs/>
+                    <w:color w:val="2F5496" w:themeColor="accent1" w:themeShade="BF"/>
+                  </w:rPr>
+                  <w:t>Professional Development</w:t>
+                </w:r>
+                <w:r>
+                  <w:rPr>
+                    <w:rFonts w:ascii="Calibri" w:eastAsia="Calibri" w:hAnsi="Calibri"/>
+                    <w:bCs/>
+                    <w:color w:val="2F5496" w:themeColor="accent1" w:themeShade="BF"/>
+                  </w:rPr>
+                  <w:t xml:space="preserve">, SAGE: </w:t>
+                </w:r>
+                <w:r>
+                  <w:rPr>
+                    <w:rFonts w:ascii="Calibri" w:eastAsia="Calibri" w:hAnsi="Calibri"/>
+                    <w:bCs/>
+                    <w:color w:val="2F5496" w:themeColor="accent1" w:themeShade="BF"/>
+                  </w:rPr>
+                  <w:t>Education</w:t>
+                </w:r>
+                <w:r>
+                  <w:rPr>
+                    <w:rFonts w:ascii="Calibri" w:eastAsia="Calibri" w:hAnsi="Calibri"/>
+                    <w:bCs/>
+                    <w:color w:val="2F5496" w:themeColor="accent1" w:themeShade="BF"/>
+                  </w:rPr>
+                  <w:t>)</w:t>
                 </w:r>
               </w:sdtContent>
             </w:sdt>
@@ -6389,7 +6478,6 @@
                 <w:placeholder>
                   <w:docPart w:val="4C35319902614E2AB907237CF192B59E"/>
                 </w:placeholder>
-                <w:showingPlcHdr/>
                 <w:text w:multiLine="1"/>
               </w:sdtPr>
               <w:sdtEndPr>
@@ -6404,7 +6492,31 @@
                     <w:bCs/>
                     <w:color w:val="2F5496" w:themeColor="accent1" w:themeShade="BF"/>
                   </w:rPr>
-                  <w:t>Click here to enter text.</w:t>
+                  <w:t>Honesty</w:t>
+                </w:r>
+                <w:r>
+                  <w:rPr>
+                    <w:rFonts w:ascii="Calibri" w:eastAsia="Calibri" w:hAnsi="Calibri"/>
+                    <w:bCs/>
+                    <w:color w:val="2F5496" w:themeColor="accent1" w:themeShade="BF"/>
+                  </w:rPr>
+                  <w:t xml:space="preserve"> &amp; Social representation</w:t>
+                </w:r>
+                <w:r>
+                  <w:rPr>
+                    <w:rFonts w:ascii="Calibri" w:eastAsia="Calibri" w:hAnsi="Calibri"/>
+                    <w:bCs/>
+                    <w:color w:val="2F5496" w:themeColor="accent1" w:themeShade="BF"/>
+                  </w:rPr>
+                  <w:t xml:space="preserve"> (</w:t>
+                </w:r>
+                <w:r>
+                  <w:rPr>
+                    <w:rFonts w:ascii="Calibri" w:eastAsia="Calibri" w:hAnsi="Calibri"/>
+                    <w:bCs/>
+                    <w:color w:val="2F5496" w:themeColor="accent1" w:themeShade="BF"/>
+                  </w:rPr>
+                  <w:t>ACS: Honesty, Competence, Professionalism, SAGE: Honesty, Social Responsibility)</w:t>
                 </w:r>
               </w:sdtContent>
             </w:sdt>
@@ -6484,7 +6596,6 @@
                 <w:placeholder>
                   <w:docPart w:val="060EC94FA71945D0A1B7520F71F09FFC"/>
                 </w:placeholder>
-                <w:showingPlcHdr/>
                 <w:text w:multiLine="1"/>
               </w:sdtPr>
               <w:sdtEndPr>
@@ -6499,7 +6610,15 @@
                     <w:bCs/>
                     <w:color w:val="2F5496" w:themeColor="accent1" w:themeShade="BF"/>
                   </w:rPr>
-                  <w:t>Click here to enter text.</w:t>
+                  <w:t xml:space="preserve">SAGE has a Privacy Code of Ethic while ACS </w:t>
+                </w:r>
+                <w:r>
+                  <w:rPr>
+                    <w:rFonts w:ascii="Calibri" w:eastAsia="Calibri" w:hAnsi="Calibri"/>
+                    <w:bCs/>
+                    <w:color w:val="2F5496" w:themeColor="accent1" w:themeShade="BF"/>
+                  </w:rPr>
+                  <w:t>doesn’t have one or even mention it.</w:t>
                 </w:r>
               </w:sdtContent>
             </w:sdt>
@@ -6529,7 +6648,6 @@
                 <w:placeholder>
                   <w:docPart w:val="3722313D86CB4B3982F74AD6D06E48AA"/>
                 </w:placeholder>
-                <w:showingPlcHdr/>
                 <w:text w:multiLine="1"/>
               </w:sdtPr>
               <w:sdtEndPr>
@@ -6544,7 +6662,7 @@
                     <w:bCs/>
                     <w:color w:val="2F5496" w:themeColor="accent1" w:themeShade="BF"/>
                   </w:rPr>
-                  <w:t>Click here to enter text.</w:t>
+                  <w:t>SAGE has a Communication Code of Ethic while ACS doesn’t have one or even mention it.</w:t>
                 </w:r>
               </w:sdtContent>
             </w:sdt>
@@ -6574,7 +6692,6 @@
                 <w:placeholder>
                   <w:docPart w:val="CA53EBC609CE42E2BE2480B197D47274"/>
                 </w:placeholder>
-                <w:showingPlcHdr/>
                 <w:text w:multiLine="1"/>
               </w:sdtPr>
               <w:sdtEndPr>
@@ -6589,7 +6706,15 @@
                     <w:bCs/>
                     <w:color w:val="2F5496" w:themeColor="accent1" w:themeShade="BF"/>
                   </w:rPr>
-                  <w:t>Click here to enter text.</w:t>
+                  <w:t>SAGE has a Syste</w:t>
+                </w:r>
+                <w:r>
+                  <w:rPr>
+                    <w:rFonts w:ascii="Calibri" w:eastAsia="Calibri" w:hAnsi="Calibri"/>
+                    <w:bCs/>
+                    <w:color w:val="2F5496" w:themeColor="accent1" w:themeShade="BF"/>
+                  </w:rPr>
+                  <w:t>m Integrity Code of Ethic while ACS doesn’t have one or even mention it</w:t>
                 </w:r>
               </w:sdtContent>
             </w:sdt>
@@ -6719,7 +6844,7 @@
                 <w:ilvl w:val="0"/>
                 <w:numId w:val="11"/>
               </w:numPr>
-              <w:spacing w:after="120" w:line="276" w:lineRule="auto"/>
+              <w:spacing w:line="276" w:lineRule="auto"/>
               <w:contextualSpacing w:val="0"/>
               <w:rPr>
                 <w:rFonts w:ascii="Corbel" w:hAnsi="Corbel" w:cs="Tahoma"/>
@@ -6740,38 +6865,23 @@
             <w:pPr>
               <w:pStyle w:val="ListParagraph"/>
               <w:widowControl w:val="0"/>
-              <w:spacing w:line="276" w:lineRule="auto"/>
-              <w:rPr>
-                <w:rFonts w:ascii="Corbel" w:hAnsi="Corbel" w:cs="Tahoma"/>
+              <w:spacing w:after="240" w:line="276" w:lineRule="auto"/>
+              <w:rPr>
+                <w:rFonts w:ascii="Corbel" w:hAnsi="Corbel" w:cs="Tahoma"/>
+                <w:color w:val="0070C0"/>
                 <w:sz w:val="24"/>
                 <w:szCs w:val="24"/>
               </w:rPr>
             </w:pPr>
-          </w:p>
-          <w:p>
-            <w:pPr>
-              <w:pStyle w:val="ListParagraph"/>
-              <w:widowControl w:val="0"/>
-              <w:spacing w:line="276" w:lineRule="auto"/>
-              <w:rPr>
-                <w:rFonts w:ascii="Corbel" w:hAnsi="Corbel" w:cs="Tahoma"/>
+            <w:r>
+              <w:rPr>
+                <w:rFonts w:ascii="Corbel" w:hAnsi="Corbel" w:cs="Tahoma"/>
+                <w:color w:val="0070C0"/>
                 <w:sz w:val="24"/>
                 <w:szCs w:val="24"/>
               </w:rPr>
-            </w:pPr>
-          </w:p>
-          <w:p>
-            <w:pPr>
-              <w:pStyle w:val="ListParagraph"/>
-              <w:widowControl w:val="0"/>
-              <w:spacing w:after="120" w:line="276" w:lineRule="auto"/>
-              <w:contextualSpacing w:val="0"/>
-              <w:rPr>
-                <w:rFonts w:ascii="Corbel" w:hAnsi="Corbel" w:cs="Tahoma"/>
-                <w:sz w:val="24"/>
-                <w:szCs w:val="24"/>
-              </w:rPr>
-            </w:pPr>
+              <w:t>That the president already knows that there are issues with the program &amp; still going to sell it anyway.</w:t>
+            </w:r>
           </w:p>
           <w:p>
             <w:pPr>
@@ -6781,7 +6891,7 @@
                 <w:ilvl w:val="0"/>
                 <w:numId w:val="11"/>
               </w:numPr>
-              <w:spacing w:after="120" w:line="276" w:lineRule="auto"/>
+              <w:spacing w:line="276" w:lineRule="auto"/>
               <w:contextualSpacing w:val="0"/>
               <w:rPr>
                 <w:rFonts w:ascii="Corbel" w:hAnsi="Corbel" w:cs="Tahoma"/>
@@ -6806,23 +6916,38 @@
               <w:contextualSpacing w:val="0"/>
               <w:rPr>
                 <w:rFonts w:ascii="Corbel" w:hAnsi="Corbel" w:cs="Tahoma"/>
+                <w:color w:val="0070C0"/>
                 <w:sz w:val="24"/>
                 <w:szCs w:val="24"/>
               </w:rPr>
             </w:pPr>
-          </w:p>
-          <w:p>
-            <w:pPr>
-              <w:pStyle w:val="ListParagraph"/>
-              <w:widowControl w:val="0"/>
-              <w:spacing w:after="120" w:line="276" w:lineRule="auto"/>
-              <w:contextualSpacing w:val="0"/>
-              <w:rPr>
-                <w:rFonts w:ascii="Corbel" w:hAnsi="Corbel" w:cs="Tahoma"/>
+            <w:r>
+              <w:rPr>
+                <w:rFonts w:ascii="Corbel" w:hAnsi="Corbel" w:cs="Tahoma"/>
+                <w:color w:val="0070C0"/>
                 <w:sz w:val="24"/>
                 <w:szCs w:val="24"/>
               </w:rPr>
-            </w:pPr>
+              <w:t xml:space="preserve">Hold off from selling it &amp; give a copy of it to a small group to play test it &amp; give </w:t>
+            </w:r>
+            <w:r>
+              <w:rPr>
+                <w:rFonts w:ascii="Corbel" w:hAnsi="Corbel" w:cs="Tahoma"/>
+                <w:color w:val="0070C0"/>
+                <w:sz w:val="24"/>
+                <w:szCs w:val="24"/>
+              </w:rPr>
+              <w:t>feedback</w:t>
+            </w:r>
+            <w:r>
+              <w:rPr>
+                <w:rFonts w:ascii="Corbel" w:hAnsi="Corbel" w:cs="Tahoma"/>
+                <w:color w:val="0070C0"/>
+                <w:sz w:val="24"/>
+                <w:szCs w:val="24"/>
+              </w:rPr>
+              <w:t>.</w:t>
+            </w:r>
           </w:p>
           <w:p>
             <w:pPr>
@@ -6832,7 +6957,7 @@
                 <w:ilvl w:val="0"/>
                 <w:numId w:val="11"/>
               </w:numPr>
-              <w:spacing w:after="120" w:line="276" w:lineRule="auto"/>
+              <w:spacing w:line="276" w:lineRule="auto"/>
               <w:contextualSpacing w:val="0"/>
               <w:rPr>
                 <w:rFonts w:ascii="Corbel" w:hAnsi="Corbel" w:cs="Tahoma"/>
@@ -6869,31 +6994,56 @@
             <w:pPr>
               <w:pStyle w:val="ListParagraph"/>
               <w:widowControl w:val="0"/>
-              <w:spacing w:line="276" w:lineRule="auto"/>
-              <w:rPr>
-                <w:rFonts w:ascii="Corbel" w:hAnsi="Corbel" w:cs="Tahoma"/>
-              </w:rPr>
-            </w:pPr>
+              <w:spacing w:after="240" w:line="276" w:lineRule="auto"/>
+              <w:rPr>
+                <w:rFonts w:ascii="Corbel" w:hAnsi="Corbel" w:cs="Tahoma"/>
+                <w:color w:val="0070C0"/>
+                <w:sz w:val="24"/>
+                <w:szCs w:val="24"/>
+              </w:rPr>
+            </w:pPr>
+            <w:r>
+              <w:rPr>
+                <w:rFonts w:ascii="Corbel" w:hAnsi="Corbel" w:cs="Tahoma"/>
+                <w:color w:val="0070C0"/>
+                <w:sz w:val="24"/>
+                <w:szCs w:val="24"/>
+              </w:rPr>
+              <w:t>you would have got a small group to play test it &amp; give feedback if it seems good quality &amp; you would check yourself.</w:t>
+            </w:r>
           </w:p>
           <w:p>
             <w:pPr>
               <w:pStyle w:val="ListParagraph"/>
               <w:widowControl w:val="0"/>
-              <w:spacing w:line="276" w:lineRule="auto"/>
-              <w:rPr>
-                <w:rFonts w:ascii="Corbel" w:hAnsi="Corbel" w:cs="Tahoma"/>
-              </w:rPr>
-            </w:pPr>
-          </w:p>
-          <w:p>
-            <w:pPr>
-              <w:rPr>
-                <w:rFonts w:ascii="Tahoma" w:hAnsi="Tahoma" w:cs="Tahoma"/>
-                <w:b/>
-                <w:bCs/>
-                <w:iCs/>
-                <w:sz w:val="20"/>
-                <w:szCs w:val="20"/>
+              <w:spacing w:after="240" w:line="276" w:lineRule="auto"/>
+              <w:rPr>
+                <w:rFonts w:ascii="Corbel" w:hAnsi="Corbel" w:cs="Tahoma"/>
+                <w:color w:val="0070C0"/>
+                <w:sz w:val="24"/>
+                <w:szCs w:val="24"/>
+              </w:rPr>
+            </w:pPr>
+            <w:r>
+              <w:rPr>
+                <w:rFonts w:ascii="Corbel" w:hAnsi="Corbel" w:cs="Tahoma"/>
+                <w:color w:val="0070C0"/>
+                <w:sz w:val="24"/>
+                <w:szCs w:val="24"/>
+              </w:rPr>
+              <w:t>You would also cross reference with products that already exist.</w:t>
+            </w:r>
+          </w:p>
+          <w:p>
+            <w:pPr>
+              <w:pStyle w:val="ListParagraph"/>
+              <w:widowControl w:val="0"/>
+              <w:spacing w:after="240" w:line="276" w:lineRule="auto"/>
+              <w:rPr>
+                <w:rFonts w:ascii="Corbel" w:hAnsi="Corbel" w:cs="Tahoma"/>
+                <w:color w:val="0070C0"/>
+                <w:sz w:val="24"/>
+                <w:szCs w:val="24"/>
               </w:rPr>
             </w:pPr>
           </w:p>
@@ -6910,11 +7060,7 @@
                 <w:lang w:eastAsia="en-AU"/>
               </w:rPr>
             </w:pPr>
-          </w:p>
-          <w:p>
-            <w:pPr>
-              <w:pStyle w:val="Heading3"/>
-              <w:spacing w:after="120"/>
+            <w:r>
               <w:rPr>
                 <w:rFonts w:asciiTheme="minorHAnsi" w:hAnsiTheme="minorHAnsi" w:cstheme="minorHAnsi"/>
                 <w:b/>
@@ -6923,16 +7069,7 @@
                 <w:szCs w:val="28"/>
                 <w:lang w:eastAsia="en-AU"/>
               </w:rPr>
-            </w:pPr>
-            <w:r>
-              <w:rPr>
-                <w:rFonts w:asciiTheme="minorHAnsi" w:hAnsiTheme="minorHAnsi" w:cstheme="minorHAnsi"/>
-                <w:b/>
-                <w:color w:val="auto"/>
-                <w:sz w:val="28"/>
-                <w:szCs w:val="28"/>
-                <w:lang w:eastAsia="en-AU"/>
-              </w:rPr>
+              <w:lastRenderedPageBreak/>
               <w:t>Q5</w:t>
             </w:r>
             <w:r>
@@ -12618,7 +12755,6 @@
   <w:style w:type="character" w:default="1" w:styleId="DefaultParagraphFont">
     <w:name w:val="Default Paragraph Font"/>
     <w:uiPriority w:val="1"/>
-    <w:semiHidden/>
     <w:unhideWhenUsed/>
   </w:style>
   <w:style w:type="table" w:default="1" w:styleId="TableNormal">
@@ -13202,6 +13338,7 @@
     <w:rsid w:val="003175C7"/>
     <w:rsid w:val="004D39F1"/>
     <w:rsid w:val="0050568C"/>
+    <w:rsid w:val="00557C91"/>
     <w:rsid w:val="0059155F"/>
     <w:rsid w:val="00703332"/>
     <w:rsid w:val="007D1762"/>

</xml_diff>